<commit_message>
fix: removing old nomenclatures/in/ files, supporting "skipping nomenclature sheets", failing on not found nomenclature for MDD
</commit_message>
<xml_diff>
--- a/csv_parser/out/RC-EDA/RC-EDA.schema.docx
+++ b/csv_parser/out/RC-EDA/RC-EDA.schema.docx
@@ -3275,7 +3275,7 @@
           </w:tcPr>
           <w:p>
             <w:r>
-              <w:t>Type de transport</w:t>
+              <w:t>Type de ressource/moyen</w:t>
             </w:r>
           </w:p>
         </w:tc>
@@ -3337,7 +3337,7 @@
           </w:tcPr>
           <w:p>
             <w:r>
-              <w:t>ID transport partagé</w:t>
+              <w:t>ID vecteur partagé</w:t>
             </w:r>
           </w:p>
         </w:tc>
@@ -3367,7 +3367,7 @@
           </w:tcPr>
           <w:p>
             <w:r>
-              <w:t>Identifiant du vecteur de transport principal (= celui dans lequel se trouve le patient), permettant d'associer la décision à un véhicule spécifique + au patient.</w:t>
+              <w:t>Identifiant du véhicule terrestre / aérien / maritime de transport principal (= celui dans lequel se trouve le patient), permettant d'associer la décision à un véhicule spécifique + au patient.</w:t>
             </w:r>
           </w:p>
         </w:tc>

</xml_diff>

<commit_message>
feat/parser: update RIG RDR and DDR definitions
</commit_message>
<xml_diff>
--- a/csv_parser/out/RC-EDA/RC-EDA.schema.docx
+++ b/csv_parser/out/RC-EDA/RC-EDA.schema.docx
@@ -2832,7 +2832,7 @@
           </w:tcPr>
           <w:p>
             <w:r>
-              <w:t>cf. type insIdentity</w:t>
+              <w:t>cf. type Identity</w:t>
             </w:r>
           </w:p>
         </w:tc>
@@ -4370,7 +4370,7 @@
             <w:r>
               <w:t>string</w:t>
               <w:br/>
-              <w:t>(ENUM: 0, 1, SEVERAL, MANY, UNKNOWN)</w:t>
+              <w:t>(ENUM: 0, 1, PLUSIEURS, BEAUCOUP, INCONNU)</w:t>
             </w:r>
           </w:p>
         </w:tc>
@@ -4434,7 +4434,7 @@
             <w:r>
               <w:t>string</w:t>
               <w:br/>
-              <w:t>(ENUM: INFANT, CHILD, ADULT, SENIOR)</w:t>
+              <w:t>(ENUM: NOURRISSON, ENFANT, ADULTE, SENIOR)</w:t>
             </w:r>
           </w:p>
         </w:tc>
@@ -4646,7 +4646,7 @@
             <w:r>
               <w:t>string</w:t>
               <w:br/>
-              <w:t>(ENUM: FINESS administratif, FINESS géographique, SIREN, SIRET, APE/NAF)</w:t>
+              <w:t>(ENUM: FINESS ADMINISTRATIF, FINESS GEOGRAPHIQUE, SIREN, SIRET, APE_NAF)</w:t>
             </w:r>
           </w:p>
         </w:tc>
@@ -6328,7 +6328,7 @@
             <w:r>
               <w:t>string</w:t>
               <w:br/>
-              <w:t>(ENUM: BAN, IGN, NexSIS)</w:t>
+              <w:t>(ENUM: BAN, IGN, NEXSIS)</w:t>
             </w:r>
           </w:p>
         </w:tc>
@@ -6392,7 +6392,7 @@
             <w:r>
               <w:t>string</w:t>
               <w:br/>
-              <w:t>(ENUM: MANUAL, MAP, OTHER, PHOTO, WEBSIT)</w:t>
+              <w:t>(ENUM: MANUEL, CARTE, AUTRE, PHOTO, SITE INTERNET)</w:t>
             </w:r>
           </w:p>
         </w:tc>
@@ -7404,7 +7404,7 @@
             <w:r>
               <w:t>string</w:t>
               <w:br/>
-              <w:t>(ENUM: CITY, STREET, ADDRESS, EXACT, UNKNOWN)</w:t>
+              <w:t>(ENUM: VILLE, RUE, ADRESSE, EXACTE, INCONNUE)</w:t>
             </w:r>
           </w:p>
         </w:tc>
@@ -9142,7 +9142,7 @@
             <w:r>
               <w:t>string</w:t>
               <w:br/>
-              <w:t>(ENUM : Personne, Application, DAU, BAU, Defibrillateur, Ecall)</w:t>
+              <w:t>(ENUM : PERSONNE, APPLICATION, DAU, BAU, DEFIBRILLATEUR, ECALL)</w:t>
             </w:r>
           </w:p>
         </w:tc>
@@ -9206,7 +9206,7 @@
             <w:r>
               <w:t>string</w:t>
               <w:br/>
-              <w:t>(ENUM: PSTADD, EMLADD, IPADD, FTPADD, WWWADD, PHNADD, FAXADD, PMRADD)</w:t>
+              <w:t>(ENUM: TEL, EMAIL, FAX)</w:t>
             </w:r>
           </w:p>
         </w:tc>
@@ -9589,7 +9589,7 @@
         <w:pStyle w:val="Heading1"/>
       </w:pPr>
       <w:r>
-        <w:t>Type insIdentity</w:t>
+        <w:t>Type Identity</w:t>
       </w:r>
     </w:p>
     <w:tbl>
@@ -10396,7 +10396,7 @@
             <w:r>
               <w:t>string</w:t>
               <w:br/>
-              <w:t>(ENUM: Service d’urgences d’un etablissement de sante, Autres services d’un etablissement de sante, Cabinet d’un professionnel de sante, Domicile personnel, EPHAD ou long sejour, Autre)</w:t>
+              <w:t>(ENUM: SERVICE D URGENCES D UN ETABLISSEMENT DE SANTE, AUTRES SERVICES D UN ETABLISSEMENT DE SANTE, CABINET D UN PROFESSIONNEL DE SANTE, DOMICILE, EPHAD OU LONG SEJOUR, AUTRE)</w:t>
             </w:r>
           </w:p>
         </w:tc>

</xml_diff>

<commit_message>
feature/todos: remove stale todos and remove any mentions of rs-info
</commit_message>
<xml_diff>
--- a/csv_parser/out/RC-EDA/RC-EDA.schema.docx
+++ b/csv_parser/out/RC-EDA/RC-EDA.schema.docx
@@ -135,6 +135,18 @@
           <w:p>
             <w:r>
               <w:t>Identifiant de l'affaire partagé entre tous les intervenants = aux champs {organization}.{senderCaseId}.</w:t>
+              <w:br/>
+              <w:br/>
+              <w:t>Bla bla lba. ? What’s happening here.</w:t>
+              <w:br/>
+              <w:br/>
+              <w:t>TEQE</w:t>
+              <w:br/>
+              <w:br/>
+              <w:br/>
+              <w:t>Wq</w:t>
+              <w:br/>
+              <w:t>WAOOOOOHHHrqwrqwrqwTQWTQWT</w:t>
               <w:br/>
               <w:t xml:space="preserve">Il doit pouvoir être généré de façon unique et décentralisée et ne présenter aucune ambiguïté. </w:t>
               <w:br/>

</xml_diff>

<commit_message>
feat/mdd: integrating rs-eda-maj and rs-sr schemas
</commit_message>
<xml_diff>
--- a/csv_parser/out/RC-EDA/RC-EDA.schema.docx
+++ b/csv_parser/out/RC-EDA/RC-EDA.schema.docx
@@ -7,7 +7,7 @@
         <w:pStyle w:val="Heading1"/>
       </w:pPr>
       <w:r>
-        <w:t>Objet RC-EDA:15-18:createCase RS-EDA:15-15:createCaseHealth</w:t>
+        <w:t>Objet RC-EDA:15-18:createCase RS-EDA:15-15:createCaseHealth RS-EDA-MAJ:15-MAJ:createCaseHealthUpdate</w:t>
       </w:r>
     </w:p>
     <w:tbl>
@@ -828,6 +828,68 @@
           </w:tcPr>
           <w:p>
             <w:r>
+              <w:t>riskThreat</w:t>
+            </w:r>
+          </w:p>
+        </w:tc>
+        <w:tc>
+          <w:tcPr>
+            <w:tcW w:type="dxa" w:w="1984"/>
+          </w:tcPr>
+          <w:p>
+            <w:r>
+              <w:t>Risque, menace et sensibilité</w:t>
+            </w:r>
+          </w:p>
+        </w:tc>
+        <w:tc>
+          <w:tcPr>
+            <w:tcW w:type="dxa" w:w="1134"/>
+          </w:tcPr>
+          <w:p>
+            <w:r>
+              <w:t>cf. type riskThreat</w:t>
+              <w:br/>
+              <w:t>(NOMENCLATURE: CISU-Code_Risque-Menace-Sensibilité)</w:t>
+            </w:r>
+          </w:p>
+        </w:tc>
+        <w:tc>
+          <w:tcPr>
+            <w:tcW w:type="dxa" w:w="1417"/>
+          </w:tcPr>
+          <w:p>
+            <w:r>
+              <w:t>0..n</w:t>
+            </w:r>
+          </w:p>
+        </w:tc>
+        <w:tc>
+          <w:tcPr>
+            <w:tcW w:type="dxa" w:w="4535"/>
+          </w:tcPr>
+          <w:p>
+            <w:r>
+              <w:t>Décrit les risques, menaces et sensibilités : cf.nomenclature associée.</w:t>
+            </w:r>
+          </w:p>
+        </w:tc>
+        <w:tc>
+          <w:tcPr>
+            <w:tcW w:type="dxa" w:w="1701"/>
+          </w:tcPr>
+          <w:p>
+            <w:r/>
+          </w:p>
+        </w:tc>
+      </w:tr>
+      <w:tr>
+        <w:tc>
+          <w:tcPr>
+            <w:tcW w:type="dxa" w:w="1701"/>
+          </w:tcPr>
+          <w:p>
+            <w:r>
               <w:t>whatsHappen</w:t>
             </w:r>
           </w:p>
@@ -850,7 +912,7 @@
             <w:r>
               <w:t>cf. type whatsHappen</w:t>
               <w:br/>
-              <w:t>(NOMENCLATURE: CISU-Code_Nature_de_fait)</w:t>
+              <w:t>(nan)</w:t>
             </w:r>
           </w:p>
         </w:tc>
@@ -933,68 +995,6 @@
           <w:p>
             <w:r>
               <w:t>Décrit le type de lieu : cf.nomenclature associée.</w:t>
-            </w:r>
-          </w:p>
-        </w:tc>
-        <w:tc>
-          <w:tcPr>
-            <w:tcW w:type="dxa" w:w="1701"/>
-          </w:tcPr>
-          <w:p>
-            <w:r/>
-          </w:p>
-        </w:tc>
-      </w:tr>
-      <w:tr>
-        <w:tc>
-          <w:tcPr>
-            <w:tcW w:type="dxa" w:w="1701"/>
-          </w:tcPr>
-          <w:p>
-            <w:r>
-              <w:t>riskThreat</w:t>
-            </w:r>
-          </w:p>
-        </w:tc>
-        <w:tc>
-          <w:tcPr>
-            <w:tcW w:type="dxa" w:w="1984"/>
-          </w:tcPr>
-          <w:p>
-            <w:r>
-              <w:t>Risque, menace et sensibilité</w:t>
-            </w:r>
-          </w:p>
-        </w:tc>
-        <w:tc>
-          <w:tcPr>
-            <w:tcW w:type="dxa" w:w="1134"/>
-          </w:tcPr>
-          <w:p>
-            <w:r>
-              <w:t>cf. type riskThreat</w:t>
-              <w:br/>
-              <w:t>(nan)</w:t>
-            </w:r>
-          </w:p>
-        </w:tc>
-        <w:tc>
-          <w:tcPr>
-            <w:tcW w:type="dxa" w:w="1417"/>
-          </w:tcPr>
-          <w:p>
-            <w:r>
-              <w:t>0..n</w:t>
-            </w:r>
-          </w:p>
-        </w:tc>
-        <w:tc>
-          <w:tcPr>
-            <w:tcW w:type="dxa" w:w="4535"/>
-          </w:tcPr>
-          <w:p>
-            <w:r>
-              <w:t>Décrit les risques, menaces et sensibilités : cf.nomenclature associée.</w:t>
             </w:r>
           </w:p>
         </w:tc>
@@ -2717,6 +2717,218 @@
         <w:pStyle w:val="Heading1"/>
       </w:pPr>
       <w:r>
+        <w:t>Type riskThreat</w:t>
+      </w:r>
+    </w:p>
+    <w:tbl>
+      <w:tblPr>
+        <w:tblStyle w:val="MediumShading1-Accent1"/>
+        <w:tblW w:type="auto" w:w="0"/>
+        <w:tblLayout w:type="fixed"/>
+        <w:tblLook w:firstColumn="1" w:firstRow="1" w:lastColumn="0" w:lastRow="0" w:noHBand="0" w:noVBand="1" w:val="04A0"/>
+      </w:tblPr>
+      <w:tblGrid>
+        <w:gridCol w:w="2040"/>
+        <w:gridCol w:w="2040"/>
+        <w:gridCol w:w="2040"/>
+        <w:gridCol w:w="2040"/>
+        <w:gridCol w:w="2040"/>
+        <w:gridCol w:w="2040"/>
+      </w:tblGrid>
+      <w:tr>
+        <w:tc>
+          <w:tcPr>
+            <w:tcW w:type="dxa" w:w="1701"/>
+          </w:tcPr>
+          <w:p>
+            <w:r>
+              <w:t>Nom de balise</w:t>
+            </w:r>
+          </w:p>
+        </w:tc>
+        <w:tc>
+          <w:tcPr>
+            <w:tcW w:type="dxa" w:w="1984"/>
+          </w:tcPr>
+          <w:p>
+            <w:r>
+              <w:t>Champ correspondant</w:t>
+            </w:r>
+          </w:p>
+        </w:tc>
+        <w:tc>
+          <w:tcPr>
+            <w:tcW w:type="dxa" w:w="1134"/>
+          </w:tcPr>
+          <w:p>
+            <w:r>
+              <w:t>Format</w:t>
+            </w:r>
+          </w:p>
+        </w:tc>
+        <w:tc>
+          <w:tcPr>
+            <w:tcW w:type="dxa" w:w="1417"/>
+          </w:tcPr>
+          <w:p>
+            <w:r>
+              <w:t>Cardinalité</w:t>
+            </w:r>
+          </w:p>
+        </w:tc>
+        <w:tc>
+          <w:tcPr>
+            <w:tcW w:type="dxa" w:w="4535"/>
+          </w:tcPr>
+          <w:p>
+            <w:r>
+              <w:t>Description</w:t>
+            </w:r>
+          </w:p>
+        </w:tc>
+        <w:tc>
+          <w:tcPr>
+            <w:tcW w:type="dxa" w:w="1701"/>
+          </w:tcPr>
+          <w:p>
+            <w:r>
+              <w:t>Exemple</w:t>
+            </w:r>
+          </w:p>
+        </w:tc>
+      </w:tr>
+      <w:tr>
+        <w:tc>
+          <w:tcPr>
+            <w:tcW w:type="dxa" w:w="1701"/>
+          </w:tcPr>
+          <w:p>
+            <w:r>
+              <w:t>code</w:t>
+            </w:r>
+          </w:p>
+        </w:tc>
+        <w:tc>
+          <w:tcPr>
+            <w:tcW w:type="dxa" w:w="1984"/>
+          </w:tcPr>
+          <w:p>
+            <w:r>
+              <w:t>Code</w:t>
+            </w:r>
+          </w:p>
+        </w:tc>
+        <w:tc>
+          <w:tcPr>
+            <w:tcW w:type="dxa" w:w="1134"/>
+          </w:tcPr>
+          <w:p>
+            <w:r>
+              <w:t>string</w:t>
+            </w:r>
+          </w:p>
+        </w:tc>
+        <w:tc>
+          <w:tcPr>
+            <w:tcW w:type="dxa" w:w="1417"/>
+          </w:tcPr>
+          <w:p>
+            <w:r>
+              <w:t>1..1</w:t>
+            </w:r>
+          </w:p>
+        </w:tc>
+        <w:tc>
+          <w:tcPr>
+            <w:tcW w:type="dxa" w:w="4535"/>
+          </w:tcPr>
+          <w:p>
+            <w:r>
+              <w:t>A valoriser avec le code de la nomenclature associée</w:t>
+            </w:r>
+          </w:p>
+        </w:tc>
+        <w:tc>
+          <w:tcPr>
+            <w:tcW w:type="dxa" w:w="1701"/>
+          </w:tcPr>
+          <w:p>
+            <w:r>
+              <w:t>C07.13.02</w:t>
+            </w:r>
+          </w:p>
+        </w:tc>
+      </w:tr>
+      <w:tr>
+        <w:tc>
+          <w:tcPr>
+            <w:tcW w:type="dxa" w:w="1701"/>
+          </w:tcPr>
+          <w:p>
+            <w:r>
+              <w:t>label</w:t>
+            </w:r>
+          </w:p>
+        </w:tc>
+        <w:tc>
+          <w:tcPr>
+            <w:tcW w:type="dxa" w:w="1984"/>
+          </w:tcPr>
+          <w:p>
+            <w:r>
+              <w:t>Libellé</w:t>
+            </w:r>
+          </w:p>
+        </w:tc>
+        <w:tc>
+          <w:tcPr>
+            <w:tcW w:type="dxa" w:w="1134"/>
+          </w:tcPr>
+          <w:p>
+            <w:r>
+              <w:t>string</w:t>
+            </w:r>
+          </w:p>
+        </w:tc>
+        <w:tc>
+          <w:tcPr>
+            <w:tcW w:type="dxa" w:w="1417"/>
+          </w:tcPr>
+          <w:p>
+            <w:r>
+              <w:t>1..1</w:t>
+            </w:r>
+          </w:p>
+        </w:tc>
+        <w:tc>
+          <w:tcPr>
+            <w:tcW w:type="dxa" w:w="4535"/>
+          </w:tcPr>
+          <w:p>
+            <w:r>
+              <w:t>A valoriser avec le libellé de la nomenclature associée.</w:t>
+              <w:br/>
+              <w:t>Dans le cas où un système n'est pas en mesure de reconnaître un code, il peut choisir d'afficher le libellé qui est obligatoirement fourni avec le code.</w:t>
+            </w:r>
+          </w:p>
+        </w:tc>
+        <w:tc>
+          <w:tcPr>
+            <w:tcW w:type="dxa" w:w="1701"/>
+          </w:tcPr>
+          <w:p>
+            <w:r>
+              <w:t>Rodéo automobile</w:t>
+            </w:r>
+          </w:p>
+        </w:tc>
+      </w:tr>
+    </w:tbl>
+    <w:p>
+      <w:pPr>
+        <w:pStyle w:val="Heading1"/>
+      </w:pPr>
+      <w:r>
         <w:t>Type whatsHappen</w:t>
       </w:r>
     </w:p>
@@ -2825,6 +3037,8 @@
           <w:p>
             <w:r>
               <w:t>string</w:t>
+              <w:br/>
+              <w:t>(NOMENCLATURE: CISU-Code_Nature_de_fait)</w:t>
             </w:r>
           </w:p>
         </w:tc>
@@ -3039,220 +3253,6 @@
               <w:t>string</w:t>
               <w:br/>
               <w:t>(NOMENCLATURE: CISU-Code_Type_de_lieu)</w:t>
-            </w:r>
-          </w:p>
-        </w:tc>
-        <w:tc>
-          <w:tcPr>
-            <w:tcW w:type="dxa" w:w="1417"/>
-          </w:tcPr>
-          <w:p>
-            <w:r>
-              <w:t>1..1</w:t>
-            </w:r>
-          </w:p>
-        </w:tc>
-        <w:tc>
-          <w:tcPr>
-            <w:tcW w:type="dxa" w:w="4535"/>
-          </w:tcPr>
-          <w:p>
-            <w:r>
-              <w:t>A valoriser avec le code de la nomenclature associée</w:t>
-            </w:r>
-          </w:p>
-        </w:tc>
-        <w:tc>
-          <w:tcPr>
-            <w:tcW w:type="dxa" w:w="1701"/>
-          </w:tcPr>
-          <w:p>
-            <w:r>
-              <w:t>C07.13.02</w:t>
-            </w:r>
-          </w:p>
-        </w:tc>
-      </w:tr>
-      <w:tr>
-        <w:tc>
-          <w:tcPr>
-            <w:tcW w:type="dxa" w:w="1701"/>
-          </w:tcPr>
-          <w:p>
-            <w:r>
-              <w:t>label</w:t>
-            </w:r>
-          </w:p>
-        </w:tc>
-        <w:tc>
-          <w:tcPr>
-            <w:tcW w:type="dxa" w:w="1984"/>
-          </w:tcPr>
-          <w:p>
-            <w:r>
-              <w:t>Libellé</w:t>
-            </w:r>
-          </w:p>
-        </w:tc>
-        <w:tc>
-          <w:tcPr>
-            <w:tcW w:type="dxa" w:w="1134"/>
-          </w:tcPr>
-          <w:p>
-            <w:r>
-              <w:t>string</w:t>
-            </w:r>
-          </w:p>
-        </w:tc>
-        <w:tc>
-          <w:tcPr>
-            <w:tcW w:type="dxa" w:w="1417"/>
-          </w:tcPr>
-          <w:p>
-            <w:r>
-              <w:t>1..1</w:t>
-            </w:r>
-          </w:p>
-        </w:tc>
-        <w:tc>
-          <w:tcPr>
-            <w:tcW w:type="dxa" w:w="4535"/>
-          </w:tcPr>
-          <w:p>
-            <w:r>
-              <w:t>A valoriser avec le libellé de la nomenclature associée.</w:t>
-              <w:br/>
-              <w:t>Dans le cas où un système n'est pas en mesure de reconnaître un code, il peut choisir d'afficher le libellé qui est obligatoirement fourni avec le code.</w:t>
-            </w:r>
-          </w:p>
-        </w:tc>
-        <w:tc>
-          <w:tcPr>
-            <w:tcW w:type="dxa" w:w="1701"/>
-          </w:tcPr>
-          <w:p>
-            <w:r>
-              <w:t>Rodéo automobile</w:t>
-            </w:r>
-          </w:p>
-        </w:tc>
-      </w:tr>
-    </w:tbl>
-    <w:p>
-      <w:pPr>
-        <w:pStyle w:val="Heading1"/>
-      </w:pPr>
-      <w:r>
-        <w:t>Type riskThreat</w:t>
-      </w:r>
-    </w:p>
-    <w:tbl>
-      <w:tblPr>
-        <w:tblStyle w:val="MediumShading1-Accent1"/>
-        <w:tblW w:type="auto" w:w="0"/>
-        <w:tblLayout w:type="fixed"/>
-        <w:tblLook w:firstColumn="1" w:firstRow="1" w:lastColumn="0" w:lastRow="0" w:noHBand="0" w:noVBand="1" w:val="04A0"/>
-      </w:tblPr>
-      <w:tblGrid>
-        <w:gridCol w:w="2040"/>
-        <w:gridCol w:w="2040"/>
-        <w:gridCol w:w="2040"/>
-        <w:gridCol w:w="2040"/>
-        <w:gridCol w:w="2040"/>
-        <w:gridCol w:w="2040"/>
-      </w:tblGrid>
-      <w:tr>
-        <w:tc>
-          <w:tcPr>
-            <w:tcW w:type="dxa" w:w="1701"/>
-          </w:tcPr>
-          <w:p>
-            <w:r>
-              <w:t>Nom de balise</w:t>
-            </w:r>
-          </w:p>
-        </w:tc>
-        <w:tc>
-          <w:tcPr>
-            <w:tcW w:type="dxa" w:w="1984"/>
-          </w:tcPr>
-          <w:p>
-            <w:r>
-              <w:t>Champ correspondant</w:t>
-            </w:r>
-          </w:p>
-        </w:tc>
-        <w:tc>
-          <w:tcPr>
-            <w:tcW w:type="dxa" w:w="1134"/>
-          </w:tcPr>
-          <w:p>
-            <w:r>
-              <w:t>Format</w:t>
-            </w:r>
-          </w:p>
-        </w:tc>
-        <w:tc>
-          <w:tcPr>
-            <w:tcW w:type="dxa" w:w="1417"/>
-          </w:tcPr>
-          <w:p>
-            <w:r>
-              <w:t>Cardinalité</w:t>
-            </w:r>
-          </w:p>
-        </w:tc>
-        <w:tc>
-          <w:tcPr>
-            <w:tcW w:type="dxa" w:w="4535"/>
-          </w:tcPr>
-          <w:p>
-            <w:r>
-              <w:t>Description</w:t>
-            </w:r>
-          </w:p>
-        </w:tc>
-        <w:tc>
-          <w:tcPr>
-            <w:tcW w:type="dxa" w:w="1701"/>
-          </w:tcPr>
-          <w:p>
-            <w:r>
-              <w:t>Exemple</w:t>
-            </w:r>
-          </w:p>
-        </w:tc>
-      </w:tr>
-      <w:tr>
-        <w:tc>
-          <w:tcPr>
-            <w:tcW w:type="dxa" w:w="1701"/>
-          </w:tcPr>
-          <w:p>
-            <w:r>
-              <w:t>code</w:t>
-            </w:r>
-          </w:p>
-        </w:tc>
-        <w:tc>
-          <w:tcPr>
-            <w:tcW w:type="dxa" w:w="1984"/>
-          </w:tcPr>
-          <w:p>
-            <w:r>
-              <w:t>Code</w:t>
-            </w:r>
-          </w:p>
-        </w:tc>
-        <w:tc>
-          <w:tcPr>
-            <w:tcW w:type="dxa" w:w="1134"/>
-          </w:tcPr>
-          <w:p>
-            <w:r>
-              <w:t>string</w:t>
-              <w:br/>
-              <w:t>(NOMENCLATURE: CISU-Code_Risque-Menace-Sensibilité)</w:t>
             </w:r>
           </w:p>
         </w:tc>

</xml_diff>